<commit_message>
Learning about Breaking codes
Signed-off-by: Paul McQuade <paulmcquad@gmail.com>
</commit_message>
<xml_diff>
--- a/General/Breaking Codes and Finding Patterns.docx
+++ b/General/Breaking Codes and Finding Patterns.docx
@@ -18,8 +18,572 @@
           <w:tab w:val="left" w:pos="975"/>
         </w:tabs>
       </w:pPr>
-      <w:r>
-        <w:t>https://www.youtube.com/watch?v=oW69Zi152Nc&amp;t=1715s</w:t>
+      <w:hyperlink r:id="rId5" w:history="1">
+        <w:r>
+          <w:rPr>
+            <w:rStyle w:val="Hyperlink"/>
+          </w:rPr>
+          <w:t>https://www.youtube.com/watch?v=oW69Zi152Nc&amp;t=1715s</w:t>
+        </w:r>
+      </w:hyperlink>
+    </w:p>
+    <w:p>
+      <w:pPr>
+        <w:tabs>
+          <w:tab w:val="left" w:pos="975"/>
+        </w:tabs>
+        <w:rPr>
+          <w:sz w:val="28"/>
+          <w:szCs w:val="28"/>
+          <w:u w:val="single"/>
+        </w:rPr>
+      </w:pPr>
+    </w:p>
+    <w:p>
+      <w:pPr>
+        <w:tabs>
+          <w:tab w:val="left" w:pos="975"/>
+        </w:tabs>
+        <w:rPr>
+          <w:sz w:val="28"/>
+          <w:szCs w:val="28"/>
+          <w:u w:val="single"/>
+        </w:rPr>
+      </w:pPr>
+      <w:r>
+        <w:rPr>
+          <w:sz w:val="28"/>
+          <w:szCs w:val="28"/>
+          <w:u w:val="single"/>
+        </w:rPr>
+        <w:t xml:space="preserve">Substitution Ciphers </w:t>
+      </w:r>
+    </w:p>
+    <w:p>
+      <w:pPr>
+        <w:tabs>
+          <w:tab w:val="left" w:pos="975"/>
+        </w:tabs>
+      </w:pPr>
+      <w:r>
+        <w:t>Ciphering Permutation -</w:t>
+      </w:r>
+      <w:r>
+        <w:t xml:space="preserve"> </w:t>
+      </w:r>
+      <w:r>
+        <w:t>(26! ≈</w:t>
+      </w:r>
+      <w:r>
+        <w:t xml:space="preserve"> 2</w:t>
+      </w:r>
+      <w:r>
+        <w:rPr>
+          <w:vertAlign w:val="superscript"/>
+        </w:rPr>
+        <w:t>88.4</w:t>
+      </w:r>
+      <w:r>
+        <w:t>, or about 88 bits</w:t>
+      </w:r>
+      <w:r>
+        <w:t xml:space="preserve">, </w:t>
+      </w:r>
+      <w:r>
+        <w:t xml:space="preserve">= </w:t>
+      </w:r>
+      <w:r>
+        <w:t>4.03291461127e+26</w:t>
+      </w:r>
+      <w:r>
+        <w:t>)</w:t>
+      </w:r>
+    </w:p>
+    <w:p>
+      <w:pPr>
+        <w:tabs>
+          <w:tab w:val="left" w:pos="975"/>
+        </w:tabs>
+      </w:pPr>
+      <w:r>
+        <w:t>Frequency of the different letters</w:t>
+      </w:r>
+      <w:r>
+        <w:t xml:space="preserve"> -&gt; </w:t>
+      </w:r>
+      <w:r>
+        <w:t>English Language Frequency</w:t>
+      </w:r>
+    </w:p>
+    <w:p>
+      <w:pPr>
+        <w:tabs>
+          <w:tab w:val="left" w:pos="975"/>
+        </w:tabs>
+      </w:pPr>
+    </w:p>
+    <w:p>
+      <w:pPr>
+        <w:tabs>
+          <w:tab w:val="left" w:pos="975"/>
+        </w:tabs>
+        <w:rPr>
+          <w:sz w:val="28"/>
+          <w:szCs w:val="28"/>
+          <w:u w:val="single"/>
+        </w:rPr>
+      </w:pPr>
+      <w:r>
+        <w:rPr>
+          <w:sz w:val="28"/>
+          <w:szCs w:val="28"/>
+          <w:u w:val="single"/>
+        </w:rPr>
+        <w:t>1550</w:t>
+      </w:r>
+      <w:r>
+        <w:rPr>
+          <w:sz w:val="28"/>
+          <w:szCs w:val="28"/>
+          <w:u w:val="single"/>
+        </w:rPr>
+        <w:t>’s</w:t>
+      </w:r>
+    </w:p>
+    <w:p>
+      <w:pPr>
+        <w:tabs>
+          <w:tab w:val="left" w:pos="975"/>
+        </w:tabs>
+      </w:pPr>
+      <w:r>
+        <w:t xml:space="preserve">De </w:t>
+      </w:r>
+      <w:proofErr w:type="spellStart"/>
+      <w:r>
+        <w:t>Furtivis</w:t>
+      </w:r>
+      <w:proofErr w:type="spellEnd"/>
+      <w:r>
+        <w:t xml:space="preserve"> </w:t>
+      </w:r>
+      <w:proofErr w:type="spellStart"/>
+      <w:r>
+        <w:t>Literarum</w:t>
+      </w:r>
+      <w:proofErr w:type="spellEnd"/>
+      <w:r>
+        <w:t xml:space="preserve"> </w:t>
+      </w:r>
+      <w:proofErr w:type="spellStart"/>
+      <w:r>
+        <w:t>notis</w:t>
+      </w:r>
+      <w:proofErr w:type="spellEnd"/>
+      <w:r>
+        <w:t xml:space="preserve">, </w:t>
+      </w:r>
+      <w:proofErr w:type="spellStart"/>
+      <w:r>
+        <w:t>vulgo</w:t>
+      </w:r>
+      <w:proofErr w:type="spellEnd"/>
+      <w:r>
+        <w:t xml:space="preserve"> de </w:t>
+      </w:r>
+      <w:proofErr w:type="spellStart"/>
+      <w:r>
+        <w:t>Ziferis</w:t>
+      </w:r>
+      <w:proofErr w:type="spellEnd"/>
+      <w:r>
+        <w:t xml:space="preserve"> libri IIII</w:t>
+      </w:r>
+    </w:p>
+    <w:p>
+      <w:pPr>
+        <w:tabs>
+          <w:tab w:val="left" w:pos="975"/>
+        </w:tabs>
+      </w:pPr>
+      <w:r>
+        <w:t xml:space="preserve">by   </w:t>
+      </w:r>
+      <w:proofErr w:type="spellStart"/>
+      <w:r>
+        <w:t>Giambattista</w:t>
+      </w:r>
+      <w:proofErr w:type="spellEnd"/>
+      <w:r>
+        <w:t xml:space="preserve"> Della Porta</w:t>
+      </w:r>
+    </w:p>
+    <w:p>
+      <w:pPr>
+        <w:tabs>
+          <w:tab w:val="left" w:pos="975"/>
+        </w:tabs>
+      </w:pPr>
+      <w:hyperlink r:id="rId6" w:history="1">
+        <w:r>
+          <w:rPr>
+            <w:rStyle w:val="Hyperlink"/>
+          </w:rPr>
+          <w:t>https://archive.org/details/bub_gb_sc-Zaq8_jFIC/page</w:t>
+        </w:r>
+        <w:r>
+          <w:rPr>
+            <w:rStyle w:val="Hyperlink"/>
+          </w:rPr>
+          <w:t>/n109/mode/2up</w:t>
+        </w:r>
+      </w:hyperlink>
+    </w:p>
+    <w:p>
+      <w:pPr>
+        <w:tabs>
+          <w:tab w:val="left" w:pos="975"/>
+        </w:tabs>
+      </w:pPr>
+    </w:p>
+    <w:p>
+      <w:pPr>
+        <w:tabs>
+          <w:tab w:val="left" w:pos="975"/>
+        </w:tabs>
+      </w:pPr>
+      <w:r>
+        <w:t xml:space="preserve">De </w:t>
+      </w:r>
+      <w:r>
+        <w:t xml:space="preserve">Vigenère </w:t>
+      </w:r>
+      <w:r>
+        <w:t>Code</w:t>
+      </w:r>
+      <w:r>
+        <w:t xml:space="preserve"> - </w:t>
+      </w:r>
+      <w:r>
+        <w:t xml:space="preserve">le </w:t>
+      </w:r>
+      <w:proofErr w:type="spellStart"/>
+      <w:r>
+        <w:t>chiffrage</w:t>
+      </w:r>
+      <w:proofErr w:type="spellEnd"/>
+      <w:r>
+        <w:t xml:space="preserve"> </w:t>
+      </w:r>
+      <w:proofErr w:type="spellStart"/>
+      <w:r>
+        <w:t>indéchiffrable</w:t>
+      </w:r>
+      <w:proofErr w:type="spellEnd"/>
+      <w:r>
+        <w:t xml:space="preserve"> </w:t>
+      </w:r>
+      <w:r>
+        <w:t>(French for 'the indecipherable cipher').</w:t>
+      </w:r>
+    </w:p>
+    <w:p>
+      <w:pPr>
+        <w:tabs>
+          <w:tab w:val="left" w:pos="975"/>
+        </w:tabs>
+      </w:pPr>
+      <w:hyperlink r:id="rId7" w:history="1">
+        <w:r>
+          <w:rPr>
+            <w:rStyle w:val="Hyperlink"/>
+          </w:rPr>
+          <w:t>https://en.wikipedia.org/wiki/Vigen%C3%A8re_cipher</w:t>
+        </w:r>
+      </w:hyperlink>
+    </w:p>
+    <w:p>
+      <w:pPr>
+        <w:tabs>
+          <w:tab w:val="left" w:pos="975"/>
+        </w:tabs>
+      </w:pPr>
+      <w:r>
+        <w:t xml:space="preserve">Cryptanalysis - </w:t>
+      </w:r>
+      <w:r>
+        <w:t xml:space="preserve">De </w:t>
+      </w:r>
+      <w:r>
+        <w:t xml:space="preserve">Vigenère </w:t>
+      </w:r>
+      <w:r>
+        <w:t>Code</w:t>
+      </w:r>
+    </w:p>
+    <w:p>
+      <w:pPr>
+        <w:tabs>
+          <w:tab w:val="left" w:pos="975"/>
+        </w:tabs>
+      </w:pPr>
+      <w:hyperlink r:id="rId8" w:history="1">
+        <w:r>
+          <w:rPr>
+            <w:rStyle w:val="Hyperlink"/>
+          </w:rPr>
+          <w:t>https://en.wikipedia.org/wiki/Kasiski_examination</w:t>
+        </w:r>
+      </w:hyperlink>
+    </w:p>
+    <w:p>
+      <w:pPr>
+        <w:tabs>
+          <w:tab w:val="left" w:pos="975"/>
+        </w:tabs>
+        <w:rPr>
+          <w:sz w:val="28"/>
+          <w:szCs w:val="28"/>
+          <w:u w:val="single"/>
+        </w:rPr>
+      </w:pPr>
+      <w:r>
+        <w:rPr>
+          <w:sz w:val="28"/>
+          <w:szCs w:val="28"/>
+          <w:u w:val="single"/>
+        </w:rPr>
+        <w:t>1</w:t>
+      </w:r>
+      <w:r>
+        <w:rPr>
+          <w:sz w:val="28"/>
+          <w:szCs w:val="28"/>
+          <w:u w:val="single"/>
+        </w:rPr>
+        <w:t>922</w:t>
+      </w:r>
+      <w:r>
+        <w:rPr>
+          <w:sz w:val="28"/>
+          <w:szCs w:val="28"/>
+          <w:u w:val="single"/>
+        </w:rPr>
+        <w:t>’s</w:t>
+      </w:r>
+    </w:p>
+    <w:p>
+      <w:pPr>
+        <w:tabs>
+          <w:tab w:val="left" w:pos="975"/>
+        </w:tabs>
+      </w:pPr>
+      <w:hyperlink r:id="rId9" w:history="1">
+        <w:r>
+          <w:rPr>
+            <w:rStyle w:val="Hyperlink"/>
+          </w:rPr>
+          <w:t>https://en.wikipedia.org/wiki/Index_of_coincidence</w:t>
+        </w:r>
+      </w:hyperlink>
+    </w:p>
+    <w:p>
+      <w:pPr>
+        <w:tabs>
+          <w:tab w:val="left" w:pos="975"/>
+        </w:tabs>
+      </w:pPr>
+      <w:hyperlink r:id="rId10" w:history="1">
+        <w:r>
+          <w:rPr>
+            <w:rStyle w:val="Hyperlink"/>
+          </w:rPr>
+          <w:t>https://en.wikipedia.org/wiki/William_F._Friedman</w:t>
+        </w:r>
+      </w:hyperlink>
+    </w:p>
+    <w:p>
+      <w:pPr>
+        <w:tabs>
+          <w:tab w:val="left" w:pos="975"/>
+        </w:tabs>
+      </w:pPr>
+      <w:r>
+        <w:t>It’s called invariant</w:t>
+      </w:r>
+    </w:p>
+    <w:p>
+      <w:pPr>
+        <w:tabs>
+          <w:tab w:val="left" w:pos="975"/>
+        </w:tabs>
+      </w:pPr>
+      <w:hyperlink r:id="rId11" w:history="1">
+        <w:r>
+          <w:rPr>
+            <w:rStyle w:val="Hyperlink"/>
+          </w:rPr>
+          <w:t>https://en.wikipedia.org/wiki/Invariant_(mathematics)</w:t>
+        </w:r>
+      </w:hyperlink>
+    </w:p>
+    <w:p>
+      <w:pPr>
+        <w:tabs>
+          <w:tab w:val="left" w:pos="975"/>
+        </w:tabs>
+      </w:pPr>
+    </w:p>
+    <w:p>
+      <w:pPr>
+        <w:tabs>
+          <w:tab w:val="left" w:pos="975"/>
+        </w:tabs>
+        <w:rPr>
+          <w:sz w:val="28"/>
+          <w:szCs w:val="28"/>
+          <w:u w:val="single"/>
+        </w:rPr>
+      </w:pPr>
+      <w:r>
+        <w:rPr>
+          <w:sz w:val="28"/>
+          <w:szCs w:val="28"/>
+          <w:u w:val="single"/>
+        </w:rPr>
+        <w:t>Status report</w:t>
+      </w:r>
+      <w:r>
+        <w:rPr>
+          <w:sz w:val="28"/>
+          <w:szCs w:val="28"/>
+          <w:u w:val="single"/>
+        </w:rPr>
+        <w:t xml:space="preserve"> – 1</w:t>
+      </w:r>
+      <w:r>
+        <w:rPr>
+          <w:sz w:val="28"/>
+          <w:szCs w:val="28"/>
+          <w:u w:val="single"/>
+        </w:rPr>
+        <w:t>930</w:t>
+      </w:r>
+      <w:r>
+        <w:rPr>
+          <w:sz w:val="28"/>
+          <w:szCs w:val="28"/>
+          <w:u w:val="single"/>
+        </w:rPr>
+        <w:t>’s</w:t>
+      </w:r>
+    </w:p>
+    <w:p>
+      <w:pPr>
+        <w:pStyle w:val="ListParagraph"/>
+        <w:numPr>
+          <w:ilvl w:val="0"/>
+          <w:numId w:val="1"/>
+        </w:numPr>
+        <w:tabs>
+          <w:tab w:val="left" w:pos="975"/>
+        </w:tabs>
+      </w:pPr>
+      <w:r>
+        <w:t xml:space="preserve">Substitution ciphers: many possibilities </w:t>
+      </w:r>
+      <w:r>
+        <w:t>(26! ≈</w:t>
+      </w:r>
+      <w:r>
+        <w:t xml:space="preserve"> 2</w:t>
+      </w:r>
+      <w:r>
+        <w:rPr>
+          <w:vertAlign w:val="superscript"/>
+        </w:rPr>
+        <w:t>88.4</w:t>
+      </w:r>
+      <w:r>
+        <w:t>, or about 88 bits</w:t>
+      </w:r>
+      <w:r>
+        <w:t>) easy to break</w:t>
+      </w:r>
+    </w:p>
+    <w:p>
+      <w:pPr>
+        <w:pStyle w:val="ListParagraph"/>
+        <w:numPr>
+          <w:ilvl w:val="0"/>
+          <w:numId w:val="1"/>
+        </w:numPr>
+        <w:tabs>
+          <w:tab w:val="left" w:pos="975"/>
+        </w:tabs>
+      </w:pPr>
+      <w:r>
+        <w:t xml:space="preserve">Polyalphabetic ciphers like de </w:t>
+      </w:r>
+      <w:r>
+        <w:t>Vigenère c</w:t>
+      </w:r>
+      <w:r>
+        <w:t>odes</w:t>
+      </w:r>
+      <w:r>
+        <w:t xml:space="preserve"> flatten the language broken by Coincidence Index (CI) </w:t>
+      </w:r>
+    </w:p>
+    <w:p>
+      <w:pPr>
+        <w:pStyle w:val="ListParagraph"/>
+        <w:numPr>
+          <w:ilvl w:val="0"/>
+          <w:numId w:val="1"/>
+        </w:numPr>
+        <w:tabs>
+          <w:tab w:val="left" w:pos="975"/>
+        </w:tabs>
+      </w:pPr>
+      <w:r>
+        <w:t xml:space="preserve">The most unbreakable code is a onetime pad: a dynamic de </w:t>
+      </w:r>
+      <w:r>
+        <w:t>Vigenère</w:t>
+      </w:r>
+      <w:r>
+        <w:t xml:space="preserve"> with a never-ending random keyword.</w:t>
+      </w:r>
+    </w:p>
+    <w:p>
+      <w:pPr>
+        <w:tabs>
+          <w:tab w:val="left" w:pos="975"/>
+        </w:tabs>
+        <w:rPr>
+          <w:sz w:val="28"/>
+          <w:szCs w:val="28"/>
+          <w:u w:val="single"/>
+        </w:rPr>
+      </w:pPr>
+      <w:r>
+        <w:rPr>
+          <w:sz w:val="28"/>
+          <w:szCs w:val="28"/>
+          <w:u w:val="single"/>
+        </w:rPr>
+        <w:t>Enigma Machine</w:t>
+      </w:r>
+    </w:p>
+    <w:p>
+      <w:pPr>
+        <w:tabs>
+          <w:tab w:val="left" w:pos="975"/>
+        </w:tabs>
+      </w:pPr>
+      <w:r>
+        <w:t>15:30</w:t>
       </w:r>
     </w:p>
     <w:sectPr>
@@ -30,6 +594,127 @@
     </w:sectPr>
   </w:body>
 </w:document>
+</file>
+
+<file path=word/numbering.xml><?xml version="1.0" encoding="utf-8"?>
+<w:numbering xmlns:wpc="http://schemas.microsoft.com/office/word/2010/wordprocessingCanvas" xmlns:cx="http://schemas.microsoft.com/office/drawing/2014/chartex" xmlns:cx1="http://schemas.microsoft.com/office/drawing/2015/9/8/chartex" xmlns:cx2="http://schemas.microsoft.com/office/drawing/2015/10/21/chartex" xmlns:cx3="http://schemas.microsoft.com/office/drawing/2016/5/9/chartex" xmlns:cx4="http://schemas.microsoft.com/office/drawing/2016/5/10/chartex" xmlns:cx5="http://schemas.microsoft.com/office/drawing/2016/5/11/chartex" xmlns:cx6="http://schemas.microsoft.com/office/drawing/2016/5/12/chartex" xmlns:cx7="http://schemas.microsoft.com/office/drawing/2016/5/13/chartex" xmlns:cx8="http://schemas.microsoft.com/office/drawing/2016/5/14/chartex" xmlns:mc="http://schemas.openxmlformats.org/markup-compatibility/2006" xmlns:aink="http://schemas.microsoft.com/office/drawing/2016/ink" xmlns:am3d="http://schemas.microsoft.com/office/drawing/2017/model3d" xmlns:o="urn:schemas-microsoft-com:office:office" xmlns:r="http://schemas.openxmlformats.org/officeDocument/2006/relationships" xmlns:m="http://schemas.openxmlformats.org/officeDocument/2006/math" xmlns:v="urn:schemas-microsoft-com:vml" xmlns:wp14="http://schemas.microsoft.com/office/word/2010/wordprocessingDrawing" xmlns:wp="http://schemas.openxmlformats.org/drawingml/2006/wordprocessingDrawing" xmlns:w10="urn:schemas-microsoft-com:office:word" xmlns:w="http://schemas.openxmlformats.org/wordprocessingml/2006/main" xmlns:w14="http://schemas.microsoft.com/office/word/2010/wordml" xmlns:w15="http://schemas.microsoft.com/office/word/2012/wordml" xmlns:w16cex="http://schemas.microsoft.com/office/word/2018/wordml/cex" xmlns:w16cid="http://schemas.microsoft.com/office/word/2016/wordml/cid" xmlns:w16="http://schemas.microsoft.com/office/word/2018/wordml" xmlns:w16se="http://schemas.microsoft.com/office/word/2015/wordml/symex" xmlns:wpg="http://schemas.microsoft.com/office/word/2010/wordprocessingGroup" xmlns:wpi="http://schemas.microsoft.com/office/word/2010/wordprocessingInk" xmlns:wne="http://schemas.microsoft.com/office/word/2006/wordml" xmlns:wps="http://schemas.microsoft.com/office/word/2010/wordprocessingShape" mc:Ignorable="w14 w15 w16se w16cid w16 w16cex wp14">
+  <w:abstractNum w:abstractNumId="0" w15:restartNumberingAfterBreak="0">
+    <w:nsid w:val="3EA338B4"/>
+    <w:multiLevelType w:val="hybridMultilevel"/>
+    <w:tmpl w:val="2A126036"/>
+    <w:lvl w:ilvl="0" w:tplc="18090001">
+      <w:start w:val="1"/>
+      <w:numFmt w:val="bullet"/>
+      <w:lvlText w:val=""/>
+      <w:lvlJc w:val="left"/>
+      <w:pPr>
+        <w:ind w:left="720" w:hanging="360"/>
+      </w:pPr>
+      <w:rPr>
+        <w:rFonts w:ascii="Symbol" w:hAnsi="Symbol" w:hint="default"/>
+      </w:rPr>
+    </w:lvl>
+    <w:lvl w:ilvl="1" w:tplc="18090003" w:tentative="1">
+      <w:start w:val="1"/>
+      <w:numFmt w:val="bullet"/>
+      <w:lvlText w:val="o"/>
+      <w:lvlJc w:val="left"/>
+      <w:pPr>
+        <w:ind w:left="1440" w:hanging="360"/>
+      </w:pPr>
+      <w:rPr>
+        <w:rFonts w:ascii="Courier New" w:hAnsi="Courier New" w:cs="Courier New" w:hint="default"/>
+      </w:rPr>
+    </w:lvl>
+    <w:lvl w:ilvl="2" w:tplc="18090005" w:tentative="1">
+      <w:start w:val="1"/>
+      <w:numFmt w:val="bullet"/>
+      <w:lvlText w:val=""/>
+      <w:lvlJc w:val="left"/>
+      <w:pPr>
+        <w:ind w:left="2160" w:hanging="360"/>
+      </w:pPr>
+      <w:rPr>
+        <w:rFonts w:ascii="Wingdings" w:hAnsi="Wingdings" w:hint="default"/>
+      </w:rPr>
+    </w:lvl>
+    <w:lvl w:ilvl="3" w:tplc="18090001" w:tentative="1">
+      <w:start w:val="1"/>
+      <w:numFmt w:val="bullet"/>
+      <w:lvlText w:val=""/>
+      <w:lvlJc w:val="left"/>
+      <w:pPr>
+        <w:ind w:left="2880" w:hanging="360"/>
+      </w:pPr>
+      <w:rPr>
+        <w:rFonts w:ascii="Symbol" w:hAnsi="Symbol" w:hint="default"/>
+      </w:rPr>
+    </w:lvl>
+    <w:lvl w:ilvl="4" w:tplc="18090003" w:tentative="1">
+      <w:start w:val="1"/>
+      <w:numFmt w:val="bullet"/>
+      <w:lvlText w:val="o"/>
+      <w:lvlJc w:val="left"/>
+      <w:pPr>
+        <w:ind w:left="3600" w:hanging="360"/>
+      </w:pPr>
+      <w:rPr>
+        <w:rFonts w:ascii="Courier New" w:hAnsi="Courier New" w:cs="Courier New" w:hint="default"/>
+      </w:rPr>
+    </w:lvl>
+    <w:lvl w:ilvl="5" w:tplc="18090005" w:tentative="1">
+      <w:start w:val="1"/>
+      <w:numFmt w:val="bullet"/>
+      <w:lvlText w:val=""/>
+      <w:lvlJc w:val="left"/>
+      <w:pPr>
+        <w:ind w:left="4320" w:hanging="360"/>
+      </w:pPr>
+      <w:rPr>
+        <w:rFonts w:ascii="Wingdings" w:hAnsi="Wingdings" w:hint="default"/>
+      </w:rPr>
+    </w:lvl>
+    <w:lvl w:ilvl="6" w:tplc="18090001" w:tentative="1">
+      <w:start w:val="1"/>
+      <w:numFmt w:val="bullet"/>
+      <w:lvlText w:val=""/>
+      <w:lvlJc w:val="left"/>
+      <w:pPr>
+        <w:ind w:left="5040" w:hanging="360"/>
+      </w:pPr>
+      <w:rPr>
+        <w:rFonts w:ascii="Symbol" w:hAnsi="Symbol" w:hint="default"/>
+      </w:rPr>
+    </w:lvl>
+    <w:lvl w:ilvl="7" w:tplc="18090003" w:tentative="1">
+      <w:start w:val="1"/>
+      <w:numFmt w:val="bullet"/>
+      <w:lvlText w:val="o"/>
+      <w:lvlJc w:val="left"/>
+      <w:pPr>
+        <w:ind w:left="5760" w:hanging="360"/>
+      </w:pPr>
+      <w:rPr>
+        <w:rFonts w:ascii="Courier New" w:hAnsi="Courier New" w:cs="Courier New" w:hint="default"/>
+      </w:rPr>
+    </w:lvl>
+    <w:lvl w:ilvl="8" w:tplc="18090005" w:tentative="1">
+      <w:start w:val="1"/>
+      <w:numFmt w:val="bullet"/>
+      <w:lvlText w:val=""/>
+      <w:lvlJc w:val="left"/>
+      <w:pPr>
+        <w:ind w:left="6480" w:hanging="360"/>
+      </w:pPr>
+      <w:rPr>
+        <w:rFonts w:ascii="Wingdings" w:hAnsi="Wingdings" w:hint="default"/>
+      </w:rPr>
+    </w:lvl>
+  </w:abstractNum>
+  <w:num w:numId="1">
+    <w:abstractNumId w:val="0"/>
+  </w:num>
+</w:numbering>
 </file>
 
 <file path=word/styles.xml><?xml version="1.0" encoding="utf-8"?>
@@ -155,6 +840,7 @@
     <w:lsdException w:name="HTML Sample" w:semiHidden="1" w:unhideWhenUsed="1"/>
     <w:lsdException w:name="HTML Typewriter" w:semiHidden="1" w:unhideWhenUsed="1"/>
     <w:lsdException w:name="HTML Variable" w:semiHidden="1" w:unhideWhenUsed="1"/>
+    <w:lsdException w:name="Normal Table" w:semiHidden="1" w:unhideWhenUsed="1"/>
     <w:lsdException w:name="annotation subject" w:semiHidden="1" w:unhideWhenUsed="1"/>
     <w:lsdException w:name="No List" w:semiHidden="1" w:unhideWhenUsed="1"/>
     <w:lsdException w:name="Outline List 1" w:semiHidden="1" w:unhideWhenUsed="1"/>
@@ -201,8 +887,10 @@
     <w:lsdException w:name="Table Subtle 2" w:semiHidden="1" w:unhideWhenUsed="1"/>
     <w:lsdException w:name="Table Web 1" w:semiHidden="1" w:unhideWhenUsed="1"/>
     <w:lsdException w:name="Table Web 2" w:semiHidden="1" w:unhideWhenUsed="1"/>
+    <w:lsdException w:name="Table Web 3" w:semiHidden="1" w:unhideWhenUsed="1"/>
     <w:lsdException w:name="Balloon Text" w:semiHidden="1" w:unhideWhenUsed="1"/>
     <w:lsdException w:name="Table Grid" w:uiPriority="39"/>
+    <w:lsdException w:name="Table Theme" w:semiHidden="1" w:unhideWhenUsed="1"/>
     <w:lsdException w:name="Placeholder Text" w:semiHidden="1"/>
     <w:lsdException w:name="No Spacing" w:uiPriority="1" w:qFormat="1"/>
     <w:lsdException w:name="Light Shading" w:uiPriority="60"/>
@@ -454,6 +1142,52 @@
     <w:uiPriority w:val="99"/>
     <w:semiHidden/>
     <w:unhideWhenUsed/>
+  </w:style>
+  <w:style w:type="character" w:styleId="Hyperlink">
+    <w:name w:val="Hyperlink"/>
+    <w:basedOn w:val="DefaultParagraphFont"/>
+    <w:uiPriority w:val="99"/>
+    <w:unhideWhenUsed/>
+    <w:rsid w:val="000D0807"/>
+    <w:rPr>
+      <w:color w:val="0563C1" w:themeColor="hyperlink"/>
+      <w:u w:val="single"/>
+    </w:rPr>
+  </w:style>
+  <w:style w:type="character" w:styleId="UnresolvedMention">
+    <w:name w:val="Unresolved Mention"/>
+    <w:basedOn w:val="DefaultParagraphFont"/>
+    <w:uiPriority w:val="99"/>
+    <w:semiHidden/>
+    <w:unhideWhenUsed/>
+    <w:rsid w:val="000D0807"/>
+    <w:rPr>
+      <w:color w:val="605E5C"/>
+      <w:shd w:val="clear" w:color="auto" w:fill="E1DFDD"/>
+    </w:rPr>
+  </w:style>
+  <w:style w:type="character" w:styleId="FollowedHyperlink">
+    <w:name w:val="FollowedHyperlink"/>
+    <w:basedOn w:val="DefaultParagraphFont"/>
+    <w:uiPriority w:val="99"/>
+    <w:semiHidden/>
+    <w:unhideWhenUsed/>
+    <w:rsid w:val="002F1078"/>
+    <w:rPr>
+      <w:color w:val="954F72" w:themeColor="followedHyperlink"/>
+      <w:u w:val="single"/>
+    </w:rPr>
+  </w:style>
+  <w:style w:type="paragraph" w:styleId="ListParagraph">
+    <w:name w:val="List Paragraph"/>
+    <w:basedOn w:val="Normal"/>
+    <w:uiPriority w:val="34"/>
+    <w:qFormat/>
+    <w:rsid w:val="00D308FC"/>
+    <w:pPr>
+      <w:ind w:left="720"/>
+      <w:contextualSpacing/>
+    </w:pPr>
   </w:style>
 </w:styles>
 </file>

</xml_diff>